<commit_message>
added html to pdf capability
</commit_message>
<xml_diff>
--- a/Proposed Problem Statements - WB IDHack.docx
+++ b/Proposed Problem Statements - WB IDHack.docx
@@ -1,6 +1,6 @@
 
 <file path=word/document.xml><?xml version="1.0" encoding="utf-8"?>
-<w:document xmlns:wpc="http://schemas.microsoft.com/office/word/2010/wordprocessingCanvas" xmlns:mc="http://schemas.openxmlformats.org/markup-compatibility/2006" xmlns:o="urn:schemas-microsoft-com:office:office" xmlns:r="http://schemas.openxmlformats.org/officeDocument/2006/relationships" xmlns:m="http://schemas.openxmlformats.org/officeDocument/2006/math" xmlns:v="urn:schemas-microsoft-com:vml" xmlns:wp14="http://schemas.microsoft.com/office/word/2010/wordprocessingDrawing" xmlns:wp="http://schemas.openxmlformats.org/drawingml/2006/wordprocessingDrawing" xmlns:w10="urn:schemas-microsoft-com:office:word" xmlns:w="http://schemas.openxmlformats.org/wordprocessingml/2006/main" xmlns:w14="http://schemas.microsoft.com/office/word/2010/wordml" xmlns:wpg="http://schemas.microsoft.com/office/word/2010/wordprocessingGroup" xmlns:wpi="http://schemas.microsoft.com/office/word/2010/wordprocessingInk" xmlns:wne="http://schemas.microsoft.com/office/word/2006/wordml" xmlns:wps="http://schemas.microsoft.com/office/word/2010/wordprocessingShape" mc:Ignorable="w14 wp14">
+<w:document xmlns:wpc="http://schemas.microsoft.com/office/word/2010/wordprocessingCanvas" xmlns:mo="http://schemas.microsoft.com/office/mac/office/2008/main" xmlns:mc="http://schemas.openxmlformats.org/markup-compatibility/2006" xmlns:mv="urn:schemas-microsoft-com:mac:vml" xmlns:o="urn:schemas-microsoft-com:office:office" xmlns:r="http://schemas.openxmlformats.org/officeDocument/2006/relationships" xmlns:m="http://schemas.openxmlformats.org/officeDocument/2006/math" xmlns:v="urn:schemas-microsoft-com:vml" xmlns:wp14="http://schemas.microsoft.com/office/word/2010/wordprocessingDrawing" xmlns:wp="http://schemas.openxmlformats.org/drawingml/2006/wordprocessingDrawing" xmlns:w10="urn:schemas-microsoft-com:office:word" xmlns:w="http://schemas.openxmlformats.org/wordprocessingml/2006/main" xmlns:w14="http://schemas.microsoft.com/office/word/2010/wordml" xmlns:wpg="http://schemas.microsoft.com/office/word/2010/wordprocessingGroup" xmlns:wpi="http://schemas.microsoft.com/office/word/2010/wordprocessingInk" xmlns:wne="http://schemas.microsoft.com/office/word/2006/wordml" xmlns:wps="http://schemas.microsoft.com/office/word/2010/wordprocessingShape" mc:Ignorable="w14 wp14">
   <w:body>
     <w:p>
       <w:pPr>
@@ -73,6 +73,7 @@
           <w:szCs w:val="24"/>
         </w:rPr>
       </w:pPr>
+      <w:proofErr w:type="spellStart"/>
       <w:r>
         <w:rPr>
           <w:rFonts w:ascii="Times New Roman" w:hAnsi="Times New Roman" w:cs="Times New Roman"/>
@@ -81,6 +82,7 @@
         </w:rPr>
         <w:t>IDHack</w:t>
       </w:r>
+      <w:proofErr w:type="spellEnd"/>
     </w:p>
     <w:p>
       <w:pPr>
@@ -586,7 +588,25 @@
           <w:sz w:val="20"/>
           <w:szCs w:val="24"/>
         </w:rPr>
-        <w:t xml:space="preserve"> to help decisionmakers and the public be more informed about population growth and its effect on many aspects of local life including education and water access.</w:t>
+        <w:t xml:space="preserve"> to help </w:t>
+      </w:r>
+      <w:proofErr w:type="spellStart"/>
+      <w:r>
+        <w:rPr>
+          <w:rFonts w:ascii="Times New Roman" w:hAnsi="Times New Roman" w:cs="Times New Roman"/>
+          <w:sz w:val="20"/>
+          <w:szCs w:val="24"/>
+        </w:rPr>
+        <w:t>decisionmakers</w:t>
+      </w:r>
+      <w:proofErr w:type="spellEnd"/>
+      <w:r>
+        <w:rPr>
+          <w:rFonts w:ascii="Times New Roman" w:hAnsi="Times New Roman" w:cs="Times New Roman"/>
+          <w:sz w:val="20"/>
+          <w:szCs w:val="24"/>
+        </w:rPr>
+        <w:t xml:space="preserve"> and the public be more informed about population growth and its effect on many aspects of local life including education and water access.</w:t>
       </w:r>
     </w:p>
     <w:p>
@@ -792,8 +812,18 @@
           <w:sz w:val="20"/>
           <w:szCs w:val="24"/>
         </w:rPr>
-        <w:t xml:space="preserve"> RESTful</w:t>
-      </w:r>
+        <w:t xml:space="preserve"> </w:t>
+      </w:r>
+      <w:proofErr w:type="spellStart"/>
+      <w:r>
+        <w:rPr>
+          <w:rFonts w:ascii="Times New Roman" w:hAnsi="Times New Roman" w:cs="Times New Roman"/>
+          <w:sz w:val="20"/>
+          <w:szCs w:val="24"/>
+        </w:rPr>
+        <w:t>RESTful</w:t>
+      </w:r>
+      <w:proofErr w:type="spellEnd"/>
       <w:r>
         <w:rPr>
           <w:rFonts w:ascii="Times New Roman" w:hAnsi="Times New Roman" w:cs="Times New Roman"/>
@@ -901,8 +931,18 @@
           <w:sz w:val="20"/>
           <w:szCs w:val="24"/>
         </w:rPr>
-        <w:t>: All code is released on Github</w:t>
-      </w:r>
+        <w:t xml:space="preserve">: All code is released on </w:t>
+      </w:r>
+      <w:proofErr w:type="spellStart"/>
+      <w:r>
+        <w:rPr>
+          <w:rFonts w:ascii="Times New Roman" w:hAnsi="Times New Roman" w:cs="Times New Roman"/>
+          <w:sz w:val="20"/>
+          <w:szCs w:val="24"/>
+        </w:rPr>
+        <w:t>Github</w:t>
+      </w:r>
+      <w:proofErr w:type="spellEnd"/>
       <w:r>
         <w:rPr>
           <w:rStyle w:val="FootnoteReference"/>
@@ -954,6 +994,7 @@
           <w:sz w:val="20"/>
           <w:szCs w:val="24"/>
         </w:rPr>
+        <w:lastRenderedPageBreak/>
         <w:t>School locations and performance countrywide</w:t>
       </w:r>
     </w:p>
@@ -976,7 +1017,6 @@
           <w:sz w:val="20"/>
           <w:szCs w:val="24"/>
         </w:rPr>
-        <w:lastRenderedPageBreak/>
         <w:t>Water point locations countrywide</w:t>
       </w:r>
       <w:r>
@@ -1540,7 +1580,25 @@
           <w:sz w:val="20"/>
           <w:szCs w:val="24"/>
         </w:rPr>
-        <w:t>, Noun Project, and Iconmonstr may provide useful visual cues</w:t>
+        <w:t xml:space="preserve">, Noun Project, and </w:t>
+      </w:r>
+      <w:proofErr w:type="spellStart"/>
+      <w:r>
+        <w:rPr>
+          <w:rFonts w:ascii="Times New Roman" w:hAnsi="Times New Roman" w:cs="Times New Roman"/>
+          <w:sz w:val="20"/>
+          <w:szCs w:val="24"/>
+        </w:rPr>
+        <w:t>Iconmonstr</w:t>
+      </w:r>
+      <w:proofErr w:type="spellEnd"/>
+      <w:r>
+        <w:rPr>
+          <w:rFonts w:ascii="Times New Roman" w:hAnsi="Times New Roman" w:cs="Times New Roman"/>
+          <w:sz w:val="20"/>
+          <w:szCs w:val="24"/>
+        </w:rPr>
+        <w:t xml:space="preserve"> may provide useful visual cues</w:t>
       </w:r>
       <w:r>
         <w:rPr>
@@ -1616,7 +1674,25 @@
           <w:sz w:val="20"/>
           <w:szCs w:val="24"/>
         </w:rPr>
-        <w:t>could be incorporated into a countrywide roll-out of a suite of national open data dashboards within the next 12 months.</w:t>
+        <w:t xml:space="preserve">could be incorporated into a countrywide </w:t>
+      </w:r>
+      <w:proofErr w:type="gramStart"/>
+      <w:r>
+        <w:rPr>
+          <w:rFonts w:ascii="Times New Roman" w:hAnsi="Times New Roman" w:cs="Times New Roman"/>
+          <w:sz w:val="20"/>
+          <w:szCs w:val="24"/>
+        </w:rPr>
+        <w:t>roll-out</w:t>
+      </w:r>
+      <w:proofErr w:type="gramEnd"/>
+      <w:r>
+        <w:rPr>
+          <w:rFonts w:ascii="Times New Roman" w:hAnsi="Times New Roman" w:cs="Times New Roman"/>
+          <w:sz w:val="20"/>
+          <w:szCs w:val="24"/>
+        </w:rPr>
+        <w:t xml:space="preserve"> of a suite of national open data dashboards within the next 12 months.</w:t>
       </w:r>
     </w:p>
     <w:p>
@@ -1704,6 +1780,38 @@
       <w:pPr>
         <w:pStyle w:val="NoSpacing"/>
         <w:numPr>
+          <w:ilvl w:val="3"/>
+          <w:numId w:val="1"/>
+        </w:numPr>
+        <w:rPr>
+          <w:rFonts w:ascii="Times New Roman" w:hAnsi="Times New Roman" w:cs="Times New Roman"/>
+          <w:b/>
+          <w:sz w:val="20"/>
+          <w:szCs w:val="24"/>
+        </w:rPr>
+      </w:pPr>
+      <w:r>
+        <w:rPr>
+          <w:rFonts w:ascii="Times New Roman" w:hAnsi="Times New Roman" w:cs="Times New Roman"/>
+          <w:sz w:val="20"/>
+          <w:szCs w:val="24"/>
+        </w:rPr>
+        <w:t>Digitize into what format?</w:t>
+      </w:r>
+      <w:r>
+        <w:rPr>
+          <w:rFonts w:ascii="Times New Roman" w:hAnsi="Times New Roman" w:cs="Times New Roman"/>
+          <w:b/>
+          <w:sz w:val="20"/>
+          <w:szCs w:val="24"/>
+        </w:rPr>
+        <w:t xml:space="preserve"> JSON? If so, how should be it organized?</w:t>
+      </w:r>
+    </w:p>
+    <w:p>
+      <w:pPr>
+        <w:pStyle w:val="NoSpacing"/>
+        <w:numPr>
           <w:ilvl w:val="1"/>
           <w:numId w:val="1"/>
         </w:numPr>
@@ -1759,7 +1867,7 @@
       <w:pPr>
         <w:pStyle w:val="NoSpacing"/>
         <w:numPr>
-          <w:ilvl w:val="2"/>
+          <w:ilvl w:val="3"/>
           <w:numId w:val="1"/>
         </w:numPr>
         <w:rPr>
@@ -1775,14 +1883,14 @@
           <w:sz w:val="20"/>
           <w:szCs w:val="24"/>
         </w:rPr>
-        <w:t>Develop a scraper to find and extract key line information from these PDFs into machine-readable format.</w:t>
-      </w:r>
-    </w:p>
-    <w:p>
-      <w:pPr>
-        <w:pStyle w:val="NoSpacing"/>
-        <w:numPr>
-          <w:ilvl w:val="1"/>
+        <w:t>All links?</w:t>
+      </w:r>
+    </w:p>
+    <w:p>
+      <w:pPr>
+        <w:pStyle w:val="NoSpacing"/>
+        <w:numPr>
+          <w:ilvl w:val="3"/>
           <w:numId w:val="1"/>
         </w:numPr>
         <w:rPr>
@@ -1798,14 +1906,14 @@
           <w:sz w:val="20"/>
           <w:szCs w:val="24"/>
         </w:rPr>
-        <w:t>Context:</w:t>
-      </w:r>
-    </w:p>
-    <w:p>
-      <w:pPr>
-        <w:pStyle w:val="NoSpacing"/>
-        <w:numPr>
-          <w:ilvl w:val="2"/>
+        <w:t xml:space="preserve">Keyword search on each document? </w:t>
+      </w:r>
+    </w:p>
+    <w:p>
+      <w:pPr>
+        <w:pStyle w:val="NoSpacing"/>
+        <w:numPr>
+          <w:ilvl w:val="4"/>
           <w:numId w:val="1"/>
         </w:numPr>
         <w:rPr>
@@ -1821,14 +1929,14 @@
           <w:sz w:val="20"/>
           <w:szCs w:val="24"/>
         </w:rPr>
-        <w:t>Open data continues to drive better service delivery and civic engagement. Unfortunately, critical service delivery information is often not published in machine readable format, making it difficult for governments and citizens alike to access, search, manipulate, visualize and analyze that data.</w:t>
-      </w:r>
-    </w:p>
-    <w:p>
-      <w:pPr>
-        <w:pStyle w:val="NoSpacing"/>
-        <w:numPr>
-          <w:ilvl w:val="2"/>
+        <w:t>What keywords?</w:t>
+      </w:r>
+    </w:p>
+    <w:p>
+      <w:pPr>
+        <w:pStyle w:val="NoSpacing"/>
+        <w:numPr>
+          <w:ilvl w:val="4"/>
           <w:numId w:val="1"/>
         </w:numPr>
         <w:rPr>
@@ -1838,157 +1946,433 @@
           <w:szCs w:val="24"/>
         </w:rPr>
       </w:pPr>
-      <w:r>
-        <w:rPr>
-          <w:rFonts w:ascii="Times New Roman" w:hAnsi="Times New Roman" w:cs="Times New Roman"/>
-          <w:sz w:val="20"/>
-          <w:szCs w:val="24"/>
-        </w:rPr>
-        <w:lastRenderedPageBreak/>
-        <w:t xml:space="preserve">Donor agencies, civil society organizations, government agencies and other stakeholders hold a common </w:t>
-      </w:r>
-      <w:r>
-        <w:rPr>
-          <w:rFonts w:ascii="Times New Roman" w:hAnsi="Times New Roman" w:cs="Times New Roman"/>
-          <w:sz w:val="20"/>
-          <w:szCs w:val="24"/>
-        </w:rPr>
-        <w:t xml:space="preserve">interest in </w:t>
-      </w:r>
-      <w:r>
-        <w:rPr>
-          <w:rFonts w:ascii="Times New Roman" w:hAnsi="Times New Roman" w:cs="Times New Roman"/>
-          <w:sz w:val="20"/>
-          <w:szCs w:val="24"/>
-        </w:rPr>
-        <w:t xml:space="preserve">making data, </w:t>
-      </w:r>
-      <w:r>
-        <w:rPr>
-          <w:rFonts w:ascii="Times New Roman" w:hAnsi="Times New Roman" w:cs="Times New Roman"/>
-          <w:sz w:val="20"/>
-          <w:szCs w:val="24"/>
-        </w:rPr>
-        <w:t>including budgets</w:t>
-      </w:r>
-      <w:r>
-        <w:rPr>
-          <w:rFonts w:ascii="Times New Roman" w:hAnsi="Times New Roman" w:cs="Times New Roman"/>
-          <w:sz w:val="20"/>
-          <w:szCs w:val="24"/>
-        </w:rPr>
-        <w:t>,</w:t>
-      </w:r>
-      <w:r>
-        <w:rPr>
-          <w:rFonts w:ascii="Times New Roman" w:hAnsi="Times New Roman" w:cs="Times New Roman"/>
-          <w:sz w:val="20"/>
-          <w:szCs w:val="24"/>
-        </w:rPr>
-        <w:t xml:space="preserve"> more</w:t>
-      </w:r>
-      <w:r>
-        <w:rPr>
-          <w:rFonts w:ascii="Times New Roman" w:hAnsi="Times New Roman" w:cs="Times New Roman"/>
-          <w:sz w:val="20"/>
-          <w:szCs w:val="24"/>
-        </w:rPr>
-        <w:t xml:space="preserve"> accessible. Doing so increases accountability and transparency while fostering civic innovation and engagement opportunities for civil society to interrogate, analyze, and publish meaningful stories.</w:t>
-      </w:r>
-    </w:p>
-    <w:p>
-      <w:pPr>
-        <w:pStyle w:val="NoSpacing"/>
-        <w:numPr>
-          <w:ilvl w:val="2"/>
-          <w:numId w:val="1"/>
-        </w:numPr>
-        <w:rPr>
-          <w:rFonts w:ascii="Times New Roman" w:hAnsi="Times New Roman" w:cs="Times New Roman"/>
-          <w:b/>
-          <w:sz w:val="20"/>
-          <w:szCs w:val="24"/>
-        </w:rPr>
-      </w:pPr>
-      <w:r>
-        <w:rPr>
-          <w:rFonts w:ascii="Times New Roman" w:hAnsi="Times New Roman" w:cs="Times New Roman"/>
-          <w:sz w:val="20"/>
-          <w:szCs w:val="24"/>
-        </w:rPr>
-        <w:t>Supporting material:</w:t>
-      </w:r>
-    </w:p>
-    <w:p>
-      <w:pPr>
-        <w:pStyle w:val="NoSpacing"/>
-        <w:numPr>
-          <w:ilvl w:val="3"/>
-          <w:numId w:val="1"/>
-        </w:numPr>
-        <w:rPr>
-          <w:rFonts w:ascii="Times New Roman" w:hAnsi="Times New Roman" w:cs="Times New Roman"/>
-          <w:b/>
-          <w:sz w:val="20"/>
-          <w:szCs w:val="24"/>
-        </w:rPr>
-      </w:pPr>
-      <w:r>
-        <w:rPr>
-          <w:rFonts w:ascii="Times New Roman" w:hAnsi="Times New Roman" w:cs="Times New Roman"/>
-          <w:sz w:val="20"/>
-          <w:szCs w:val="24"/>
-        </w:rPr>
-        <w:t>All budget data for 2014-2015 is available online in PDF format.</w:t>
-      </w:r>
-    </w:p>
-    <w:p>
-      <w:pPr>
-        <w:pStyle w:val="NoSpacing"/>
-        <w:numPr>
-          <w:ilvl w:val="2"/>
-          <w:numId w:val="1"/>
-        </w:numPr>
-        <w:rPr>
-          <w:rFonts w:ascii="Times New Roman" w:hAnsi="Times New Roman" w:cs="Times New Roman"/>
-          <w:b/>
-          <w:sz w:val="20"/>
-          <w:szCs w:val="24"/>
-        </w:rPr>
-      </w:pPr>
-      <w:r>
-        <w:rPr>
-          <w:rFonts w:ascii="Times New Roman" w:hAnsi="Times New Roman" w:cs="Times New Roman"/>
-          <w:sz w:val="20"/>
-          <w:szCs w:val="24"/>
-        </w:rPr>
-        <w:t>Impact:</w:t>
-      </w:r>
-    </w:p>
-    <w:p>
-      <w:pPr>
-        <w:pStyle w:val="NoSpacing"/>
-        <w:numPr>
-          <w:ilvl w:val="3"/>
-          <w:numId w:val="1"/>
-        </w:numPr>
-        <w:rPr>
-          <w:rFonts w:ascii="Times New Roman" w:hAnsi="Times New Roman" w:cs="Times New Roman"/>
-          <w:b/>
-          <w:sz w:val="20"/>
-          <w:szCs w:val="24"/>
-        </w:rPr>
-      </w:pPr>
-      <w:r>
-        <w:rPr>
-          <w:rFonts w:ascii="Times New Roman" w:hAnsi="Times New Roman" w:cs="Times New Roman"/>
-          <w:sz w:val="20"/>
-          <w:szCs w:val="24"/>
-        </w:rPr>
-        <w:t>The data will feed directly into planning and operationalizing the ongoing Dar Es Salaam Metropolitan Project, a major $600 million World Bank program to improve the quality of urban service delivery and institutional capacity in Tanzania’s capital.</w:t>
-      </w:r>
       <w:bookmarkStart w:id="0" w:name="_GoBack"/>
       <w:bookmarkEnd w:id="0"/>
+    </w:p>
+    <w:p>
+      <w:pPr>
+        <w:pStyle w:val="NoSpacing"/>
+        <w:numPr>
+          <w:ilvl w:val="2"/>
+          <w:numId w:val="1"/>
+        </w:numPr>
+        <w:rPr>
+          <w:rFonts w:ascii="Times New Roman" w:hAnsi="Times New Roman" w:cs="Times New Roman"/>
+          <w:b/>
+          <w:sz w:val="20"/>
+          <w:szCs w:val="24"/>
+        </w:rPr>
+      </w:pPr>
+      <w:r>
+        <w:rPr>
+          <w:rFonts w:ascii="Times New Roman" w:hAnsi="Times New Roman" w:cs="Times New Roman"/>
+          <w:sz w:val="20"/>
+          <w:szCs w:val="24"/>
+        </w:rPr>
+        <w:lastRenderedPageBreak/>
+        <w:t>Develop a scraper to find and extract key line information from these PDFs into machine-readable format.</w:t>
+      </w:r>
+    </w:p>
+    <w:p>
+      <w:pPr>
+        <w:pStyle w:val="NoSpacing"/>
+        <w:numPr>
+          <w:ilvl w:val="1"/>
+          <w:numId w:val="1"/>
+        </w:numPr>
+        <w:rPr>
+          <w:rFonts w:ascii="Times New Roman" w:hAnsi="Times New Roman" w:cs="Times New Roman"/>
+          <w:b/>
+          <w:sz w:val="20"/>
+          <w:szCs w:val="24"/>
+        </w:rPr>
+      </w:pPr>
+      <w:r>
+        <w:rPr>
+          <w:rFonts w:ascii="Times New Roman" w:hAnsi="Times New Roman" w:cs="Times New Roman"/>
+          <w:sz w:val="20"/>
+          <w:szCs w:val="24"/>
+        </w:rPr>
+        <w:t>Context:</w:t>
+      </w:r>
+    </w:p>
+    <w:p>
+      <w:pPr>
+        <w:pStyle w:val="NoSpacing"/>
+        <w:numPr>
+          <w:ilvl w:val="2"/>
+          <w:numId w:val="1"/>
+        </w:numPr>
+        <w:rPr>
+          <w:rFonts w:ascii="Times New Roman" w:hAnsi="Times New Roman" w:cs="Times New Roman"/>
+          <w:b/>
+          <w:sz w:val="20"/>
+          <w:szCs w:val="24"/>
+        </w:rPr>
+      </w:pPr>
+      <w:r>
+        <w:rPr>
+          <w:rFonts w:ascii="Times New Roman" w:hAnsi="Times New Roman" w:cs="Times New Roman"/>
+          <w:sz w:val="20"/>
+          <w:szCs w:val="24"/>
+        </w:rPr>
+        <w:t xml:space="preserve">Open data continues to drive better service delivery and civic engagement. Unfortunately, critical service delivery information is often not published in </w:t>
+      </w:r>
+      <w:proofErr w:type="gramStart"/>
+      <w:r>
+        <w:rPr>
+          <w:rFonts w:ascii="Times New Roman" w:hAnsi="Times New Roman" w:cs="Times New Roman"/>
+          <w:sz w:val="20"/>
+          <w:szCs w:val="24"/>
+        </w:rPr>
+        <w:t>machine readable</w:t>
+      </w:r>
+      <w:proofErr w:type="gramEnd"/>
+      <w:r>
+        <w:rPr>
+          <w:rFonts w:ascii="Times New Roman" w:hAnsi="Times New Roman" w:cs="Times New Roman"/>
+          <w:sz w:val="20"/>
+          <w:szCs w:val="24"/>
+        </w:rPr>
+        <w:t xml:space="preserve"> format, making it difficult for governments and citizens alike to access, search, manipulate, visualize and analyze that data.</w:t>
+      </w:r>
+    </w:p>
+    <w:p>
+      <w:pPr>
+        <w:pStyle w:val="NoSpacing"/>
+        <w:numPr>
+          <w:ilvl w:val="2"/>
+          <w:numId w:val="1"/>
+        </w:numPr>
+        <w:rPr>
+          <w:rFonts w:ascii="Times New Roman" w:hAnsi="Times New Roman" w:cs="Times New Roman"/>
+          <w:b/>
+          <w:sz w:val="20"/>
+          <w:szCs w:val="24"/>
+        </w:rPr>
+      </w:pPr>
+      <w:r>
+        <w:rPr>
+          <w:rFonts w:ascii="Times New Roman" w:hAnsi="Times New Roman" w:cs="Times New Roman"/>
+          <w:sz w:val="20"/>
+          <w:szCs w:val="24"/>
+        </w:rPr>
+        <w:t xml:space="preserve">Donor agencies, civil society organizations, government agencies and other stakeholders hold a common </w:t>
+      </w:r>
+      <w:r>
+        <w:rPr>
+          <w:rFonts w:ascii="Times New Roman" w:hAnsi="Times New Roman" w:cs="Times New Roman"/>
+          <w:sz w:val="20"/>
+          <w:szCs w:val="24"/>
+        </w:rPr>
+        <w:t xml:space="preserve">interest in </w:t>
+      </w:r>
+      <w:r>
+        <w:rPr>
+          <w:rFonts w:ascii="Times New Roman" w:hAnsi="Times New Roman" w:cs="Times New Roman"/>
+          <w:sz w:val="20"/>
+          <w:szCs w:val="24"/>
+        </w:rPr>
+        <w:t xml:space="preserve">making data, </w:t>
+      </w:r>
+      <w:r>
+        <w:rPr>
+          <w:rFonts w:ascii="Times New Roman" w:hAnsi="Times New Roman" w:cs="Times New Roman"/>
+          <w:sz w:val="20"/>
+          <w:szCs w:val="24"/>
+        </w:rPr>
+        <w:t>including budgets</w:t>
+      </w:r>
+      <w:r>
+        <w:rPr>
+          <w:rFonts w:ascii="Times New Roman" w:hAnsi="Times New Roman" w:cs="Times New Roman"/>
+          <w:sz w:val="20"/>
+          <w:szCs w:val="24"/>
+        </w:rPr>
+        <w:t>,</w:t>
+      </w:r>
+      <w:r>
+        <w:rPr>
+          <w:rFonts w:ascii="Times New Roman" w:hAnsi="Times New Roman" w:cs="Times New Roman"/>
+          <w:sz w:val="20"/>
+          <w:szCs w:val="24"/>
+        </w:rPr>
+        <w:t xml:space="preserve"> more</w:t>
+      </w:r>
+      <w:r>
+        <w:rPr>
+          <w:rFonts w:ascii="Times New Roman" w:hAnsi="Times New Roman" w:cs="Times New Roman"/>
+          <w:sz w:val="20"/>
+          <w:szCs w:val="24"/>
+        </w:rPr>
+        <w:t xml:space="preserve"> accessible. Doing so increases accountability and transparency while fostering civic innovation and engagement opportunities for civil society to interrogate, analyze, and publish meaningful stories.</w:t>
+      </w:r>
+    </w:p>
+    <w:p>
+      <w:pPr>
+        <w:pStyle w:val="NoSpacing"/>
+        <w:numPr>
+          <w:ilvl w:val="2"/>
+          <w:numId w:val="1"/>
+        </w:numPr>
+        <w:rPr>
+          <w:rFonts w:ascii="Times New Roman" w:hAnsi="Times New Roman" w:cs="Times New Roman"/>
+          <w:b/>
+          <w:sz w:val="20"/>
+          <w:szCs w:val="24"/>
+        </w:rPr>
+      </w:pPr>
+      <w:r>
+        <w:rPr>
+          <w:rFonts w:ascii="Times New Roman" w:hAnsi="Times New Roman" w:cs="Times New Roman"/>
+          <w:sz w:val="20"/>
+          <w:szCs w:val="24"/>
+        </w:rPr>
+        <w:t>Supporting material:</w:t>
+      </w:r>
+    </w:p>
+    <w:p>
+      <w:pPr>
+        <w:pStyle w:val="NoSpacing"/>
+        <w:numPr>
+          <w:ilvl w:val="3"/>
+          <w:numId w:val="1"/>
+        </w:numPr>
+        <w:rPr>
+          <w:rFonts w:ascii="Times New Roman" w:hAnsi="Times New Roman" w:cs="Times New Roman"/>
+          <w:b/>
+          <w:sz w:val="20"/>
+          <w:szCs w:val="24"/>
+        </w:rPr>
+      </w:pPr>
+      <w:r>
+        <w:rPr>
+          <w:rFonts w:ascii="Times New Roman" w:hAnsi="Times New Roman" w:cs="Times New Roman"/>
+          <w:sz w:val="20"/>
+          <w:szCs w:val="24"/>
+        </w:rPr>
+        <w:t>All budget data for 2014-2015 is available online in PDF format.</w:t>
+      </w:r>
+    </w:p>
+    <w:p>
+      <w:pPr>
+        <w:pStyle w:val="NoSpacing"/>
+        <w:numPr>
+          <w:ilvl w:val="2"/>
+          <w:numId w:val="1"/>
+        </w:numPr>
+        <w:rPr>
+          <w:rFonts w:ascii="Times New Roman" w:hAnsi="Times New Roman" w:cs="Times New Roman"/>
+          <w:b/>
+          <w:sz w:val="20"/>
+          <w:szCs w:val="24"/>
+        </w:rPr>
+      </w:pPr>
+      <w:r>
+        <w:rPr>
+          <w:rFonts w:ascii="Times New Roman" w:hAnsi="Times New Roman" w:cs="Times New Roman"/>
+          <w:sz w:val="20"/>
+          <w:szCs w:val="24"/>
+        </w:rPr>
+        <w:t>Impact:</w:t>
+      </w:r>
+    </w:p>
+    <w:p>
+      <w:pPr>
+        <w:pStyle w:val="NoSpacing"/>
+        <w:numPr>
+          <w:ilvl w:val="3"/>
+          <w:numId w:val="1"/>
+        </w:numPr>
+        <w:rPr>
+          <w:rFonts w:ascii="Times New Roman" w:hAnsi="Times New Roman" w:cs="Times New Roman"/>
+          <w:b/>
+          <w:sz w:val="20"/>
+          <w:szCs w:val="24"/>
+        </w:rPr>
+      </w:pPr>
+      <w:r>
+        <w:rPr>
+          <w:rFonts w:ascii="Times New Roman" w:hAnsi="Times New Roman" w:cs="Times New Roman"/>
+          <w:sz w:val="20"/>
+          <w:szCs w:val="24"/>
+        </w:rPr>
+        <w:t xml:space="preserve">The data will feed directly into planning and operationalizing the ongoing Dar </w:t>
+      </w:r>
+      <w:proofErr w:type="spellStart"/>
+      <w:r>
+        <w:rPr>
+          <w:rFonts w:ascii="Times New Roman" w:hAnsi="Times New Roman" w:cs="Times New Roman"/>
+          <w:sz w:val="20"/>
+          <w:szCs w:val="24"/>
+        </w:rPr>
+        <w:t>Es</w:t>
+      </w:r>
+      <w:proofErr w:type="spellEnd"/>
+      <w:r>
+        <w:rPr>
+          <w:rFonts w:ascii="Times New Roman" w:hAnsi="Times New Roman" w:cs="Times New Roman"/>
+          <w:sz w:val="20"/>
+          <w:szCs w:val="24"/>
+        </w:rPr>
+        <w:t xml:space="preserve"> Salaam Metropolitan Project, a major $600 million World Bank program to improve the quality of urban service delivery and institutional capacity in Tanzania’s capital.</w:t>
+      </w:r>
+    </w:p>
+    <w:p>
+      <w:pPr>
+        <w:pStyle w:val="NoSpacing"/>
+        <w:numPr>
+          <w:ilvl w:val="2"/>
+          <w:numId w:val="1"/>
+        </w:numPr>
+        <w:rPr>
+          <w:rFonts w:ascii="Times New Roman" w:hAnsi="Times New Roman" w:cs="Times New Roman"/>
+          <w:b/>
+          <w:sz w:val="20"/>
+          <w:szCs w:val="24"/>
+        </w:rPr>
+      </w:pPr>
+      <w:r>
+        <w:rPr>
+          <w:rFonts w:ascii="Times New Roman" w:hAnsi="Times New Roman" w:cs="Times New Roman"/>
+          <w:sz w:val="20"/>
+          <w:szCs w:val="24"/>
+        </w:rPr>
+        <w:t>Questions</w:t>
+      </w:r>
+    </w:p>
+    <w:p>
+      <w:pPr>
+        <w:pStyle w:val="NoSpacing"/>
+        <w:numPr>
+          <w:ilvl w:val="3"/>
+          <w:numId w:val="1"/>
+        </w:numPr>
+        <w:rPr>
+          <w:rFonts w:ascii="Times New Roman" w:hAnsi="Times New Roman" w:cs="Times New Roman"/>
+          <w:b/>
+          <w:sz w:val="20"/>
+          <w:szCs w:val="24"/>
+        </w:rPr>
+      </w:pPr>
+      <w:r>
+        <w:rPr>
+          <w:rFonts w:ascii="Times New Roman" w:hAnsi="Times New Roman" w:cs="Times New Roman"/>
+          <w:sz w:val="20"/>
+          <w:szCs w:val="24"/>
+        </w:rPr>
+        <w:t>What are the different documents?</w:t>
+      </w:r>
+    </w:p>
+    <w:p>
+      <w:pPr>
+        <w:pStyle w:val="NoSpacing"/>
+        <w:numPr>
+          <w:ilvl w:val="4"/>
+          <w:numId w:val="1"/>
+        </w:numPr>
+        <w:rPr>
+          <w:rFonts w:ascii="Times New Roman" w:hAnsi="Times New Roman" w:cs="Times New Roman"/>
+          <w:b/>
+          <w:sz w:val="20"/>
+          <w:szCs w:val="24"/>
+        </w:rPr>
+      </w:pPr>
+      <w:r>
+        <w:rPr>
+          <w:rFonts w:ascii="Times New Roman" w:hAnsi="Times New Roman" w:cs="Times New Roman"/>
+          <w:sz w:val="20"/>
+          <w:szCs w:val="24"/>
+        </w:rPr>
+        <w:t xml:space="preserve">National Irrigation </w:t>
+      </w:r>
+      <w:proofErr w:type="spellStart"/>
+      <w:r>
+        <w:rPr>
+          <w:rFonts w:ascii="Times New Roman" w:hAnsi="Times New Roman" w:cs="Times New Roman"/>
+          <w:sz w:val="20"/>
+          <w:szCs w:val="24"/>
+        </w:rPr>
+        <w:t>Comm</w:t>
+      </w:r>
+      <w:proofErr w:type="spellEnd"/>
+      <w:r>
+        <w:rPr>
+          <w:rFonts w:ascii="Times New Roman" w:hAnsi="Times New Roman" w:cs="Times New Roman"/>
+          <w:sz w:val="20"/>
+          <w:szCs w:val="24"/>
+        </w:rPr>
+        <w:t xml:space="preserve"> Board?</w:t>
+      </w:r>
+    </w:p>
+    <w:p>
+      <w:pPr>
+        <w:pStyle w:val="NoSpacing"/>
+        <w:numPr>
+          <w:ilvl w:val="4"/>
+          <w:numId w:val="1"/>
+        </w:numPr>
+        <w:rPr>
+          <w:rFonts w:ascii="Times New Roman" w:hAnsi="Times New Roman" w:cs="Times New Roman"/>
+          <w:sz w:val="20"/>
+          <w:szCs w:val="24"/>
+        </w:rPr>
+      </w:pPr>
+      <w:proofErr w:type="spellStart"/>
+      <w:r>
+        <w:rPr>
+          <w:rFonts w:ascii="Times New Roman" w:hAnsi="Times New Roman" w:cs="Times New Roman"/>
+          <w:sz w:val="20"/>
+          <w:szCs w:val="24"/>
+        </w:rPr>
+        <w:t>Katavi</w:t>
+      </w:r>
+      <w:proofErr w:type="spellEnd"/>
+      <w:r>
+        <w:rPr>
+          <w:rFonts w:ascii="Times New Roman" w:hAnsi="Times New Roman" w:cs="Times New Roman"/>
+          <w:sz w:val="20"/>
+          <w:szCs w:val="24"/>
+        </w:rPr>
+        <w:t xml:space="preserve"> Region</w:t>
+      </w:r>
+    </w:p>
+    <w:p>
+      <w:pPr>
+        <w:pStyle w:val="NoSpacing"/>
+        <w:numPr>
+          <w:ilvl w:val="4"/>
+          <w:numId w:val="1"/>
+        </w:numPr>
+        <w:rPr>
+          <w:rFonts w:ascii="Times New Roman" w:hAnsi="Times New Roman" w:cs="Times New Roman"/>
+          <w:sz w:val="20"/>
+          <w:szCs w:val="24"/>
+        </w:rPr>
+      </w:pPr>
+      <w:r>
+        <w:rPr>
+          <w:rFonts w:ascii="Times New Roman" w:hAnsi="Times New Roman" w:cs="Times New Roman"/>
+          <w:sz w:val="20"/>
+          <w:szCs w:val="24"/>
+        </w:rPr>
+        <w:t>Ministerial v. regional</w:t>
+      </w:r>
+    </w:p>
+    <w:p>
+      <w:pPr>
+        <w:pStyle w:val="NoSpacing"/>
+        <w:numPr>
+          <w:ilvl w:val="4"/>
+          <w:numId w:val="1"/>
+        </w:numPr>
+        <w:rPr>
+          <w:rFonts w:ascii="Times New Roman" w:hAnsi="Times New Roman" w:cs="Times New Roman"/>
+          <w:b/>
+          <w:sz w:val="20"/>
+          <w:szCs w:val="24"/>
+        </w:rPr>
+      </w:pPr>
     </w:p>
     <w:sectPr>
       <w:pgSz w:w="12240" w:h="15840"/>
@@ -2001,7 +2385,7 @@
 </file>
 
 <file path=word/endnotes.xml><?xml version="1.0" encoding="utf-8"?>
-<w:endnotes xmlns:wpc="http://schemas.microsoft.com/office/word/2010/wordprocessingCanvas" xmlns:mc="http://schemas.openxmlformats.org/markup-compatibility/2006" xmlns:o="urn:schemas-microsoft-com:office:office" xmlns:r="http://schemas.openxmlformats.org/officeDocument/2006/relationships" xmlns:m="http://schemas.openxmlformats.org/officeDocument/2006/math" xmlns:v="urn:schemas-microsoft-com:vml" xmlns:wp14="http://schemas.microsoft.com/office/word/2010/wordprocessingDrawing" xmlns:wp="http://schemas.openxmlformats.org/drawingml/2006/wordprocessingDrawing" xmlns:w10="urn:schemas-microsoft-com:office:word" xmlns:w="http://schemas.openxmlformats.org/wordprocessingml/2006/main" xmlns:w14="http://schemas.microsoft.com/office/word/2010/wordml" xmlns:wpg="http://schemas.microsoft.com/office/word/2010/wordprocessingGroup" xmlns:wpi="http://schemas.microsoft.com/office/word/2010/wordprocessingInk" xmlns:wne="http://schemas.microsoft.com/office/word/2006/wordml" xmlns:wps="http://schemas.microsoft.com/office/word/2010/wordprocessingShape" mc:Ignorable="w14 wp14">
+<w:endnotes xmlns:wpc="http://schemas.microsoft.com/office/word/2010/wordprocessingCanvas" xmlns:mo="http://schemas.microsoft.com/office/mac/office/2008/main" xmlns:mc="http://schemas.openxmlformats.org/markup-compatibility/2006" xmlns:mv="urn:schemas-microsoft-com:mac:vml" xmlns:o="urn:schemas-microsoft-com:office:office" xmlns:r="http://schemas.openxmlformats.org/officeDocument/2006/relationships" xmlns:m="http://schemas.openxmlformats.org/officeDocument/2006/math" xmlns:v="urn:schemas-microsoft-com:vml" xmlns:wp14="http://schemas.microsoft.com/office/word/2010/wordprocessingDrawing" xmlns:wp="http://schemas.openxmlformats.org/drawingml/2006/wordprocessingDrawing" xmlns:w10="urn:schemas-microsoft-com:office:word" xmlns:w="http://schemas.openxmlformats.org/wordprocessingml/2006/main" xmlns:w14="http://schemas.microsoft.com/office/word/2010/wordml" xmlns:wpg="http://schemas.microsoft.com/office/word/2010/wordprocessingGroup" xmlns:wpi="http://schemas.microsoft.com/office/word/2010/wordprocessingInk" xmlns:wne="http://schemas.microsoft.com/office/word/2006/wordml" xmlns:wps="http://schemas.microsoft.com/office/word/2010/wordprocessingShape" mc:Ignorable="w14 wp14">
   <w:endnote w:type="separator" w:id="-1">
     <w:p>
       <w:pPr>
@@ -2026,7 +2410,7 @@
 </file>
 
 <file path=word/footnotes.xml><?xml version="1.0" encoding="utf-8"?>
-<w:footnotes xmlns:wpc="http://schemas.microsoft.com/office/word/2010/wordprocessingCanvas" xmlns:mc="http://schemas.openxmlformats.org/markup-compatibility/2006" xmlns:o="urn:schemas-microsoft-com:office:office" xmlns:r="http://schemas.openxmlformats.org/officeDocument/2006/relationships" xmlns:m="http://schemas.openxmlformats.org/officeDocument/2006/math" xmlns:v="urn:schemas-microsoft-com:vml" xmlns:wp14="http://schemas.microsoft.com/office/word/2010/wordprocessingDrawing" xmlns:wp="http://schemas.openxmlformats.org/drawingml/2006/wordprocessingDrawing" xmlns:w10="urn:schemas-microsoft-com:office:word" xmlns:w="http://schemas.openxmlformats.org/wordprocessingml/2006/main" xmlns:w14="http://schemas.microsoft.com/office/word/2010/wordml" xmlns:wpg="http://schemas.microsoft.com/office/word/2010/wordprocessingGroup" xmlns:wpi="http://schemas.microsoft.com/office/word/2010/wordprocessingInk" xmlns:wne="http://schemas.microsoft.com/office/word/2006/wordml" xmlns:wps="http://schemas.microsoft.com/office/word/2010/wordprocessingShape" mc:Ignorable="w14 wp14">
+<w:footnotes xmlns:wpc="http://schemas.microsoft.com/office/word/2010/wordprocessingCanvas" xmlns:mo="http://schemas.microsoft.com/office/mac/office/2008/main" xmlns:mc="http://schemas.openxmlformats.org/markup-compatibility/2006" xmlns:mv="urn:schemas-microsoft-com:mac:vml" xmlns:o="urn:schemas-microsoft-com:office:office" xmlns:r="http://schemas.openxmlformats.org/officeDocument/2006/relationships" xmlns:m="http://schemas.openxmlformats.org/officeDocument/2006/math" xmlns:v="urn:schemas-microsoft-com:vml" xmlns:wp14="http://schemas.microsoft.com/office/word/2010/wordprocessingDrawing" xmlns:wp="http://schemas.openxmlformats.org/drawingml/2006/wordprocessingDrawing" xmlns:w10="urn:schemas-microsoft-com:office:word" xmlns:w="http://schemas.openxmlformats.org/wordprocessingml/2006/main" xmlns:w14="http://schemas.microsoft.com/office/word/2010/wordml" xmlns:wpg="http://schemas.microsoft.com/office/word/2010/wordprocessingGroup" xmlns:wpi="http://schemas.microsoft.com/office/word/2010/wordprocessingInk" xmlns:wne="http://schemas.microsoft.com/office/word/2006/wordml" xmlns:wps="http://schemas.microsoft.com/office/word/2010/wordprocessingShape" mc:Ignorable="w14 wp14">
   <w:footnote w:type="separator" w:id="-1">
     <w:p>
       <w:pPr>
@@ -2377,7 +2761,25 @@
             <w:sz w:val="16"/>
             <w:szCs w:val="16"/>
           </w:rPr>
-          <w:t>http://www.parliament.go.tz/index.php/home/pages/44</w:t>
+          <w:t>http://www.parliament.go.tz/index.ph</w:t>
+        </w:r>
+        <w:r>
+          <w:rPr>
+            <w:rStyle w:val="Hyperlink"/>
+            <w:rFonts w:ascii="Times New Roman" w:hAnsi="Times New Roman" w:cs="Times New Roman"/>
+            <w:sz w:val="16"/>
+            <w:szCs w:val="16"/>
+          </w:rPr>
+          <w:t>p</w:t>
+        </w:r>
+        <w:r>
+          <w:rPr>
+            <w:rStyle w:val="Hyperlink"/>
+            <w:rFonts w:ascii="Times New Roman" w:hAnsi="Times New Roman" w:cs="Times New Roman"/>
+            <w:sz w:val="16"/>
+            <w:szCs w:val="16"/>
+          </w:rPr>
+          <w:t>/home/pages/44</w:t>
         </w:r>
       </w:hyperlink>
       <w:r>
@@ -2413,7 +2815,7 @@
 </file>
 
 <file path=word/numbering.xml><?xml version="1.0" encoding="utf-8"?>
-<w:numbering xmlns:wpc="http://schemas.microsoft.com/office/word/2010/wordprocessingCanvas" xmlns:mc="http://schemas.openxmlformats.org/markup-compatibility/2006" xmlns:o="urn:schemas-microsoft-com:office:office" xmlns:r="http://schemas.openxmlformats.org/officeDocument/2006/relationships" xmlns:m="http://schemas.openxmlformats.org/officeDocument/2006/math" xmlns:v="urn:schemas-microsoft-com:vml" xmlns:wp14="http://schemas.microsoft.com/office/word/2010/wordprocessingDrawing" xmlns:wp="http://schemas.openxmlformats.org/drawingml/2006/wordprocessingDrawing" xmlns:w10="urn:schemas-microsoft-com:office:word" xmlns:w="http://schemas.openxmlformats.org/wordprocessingml/2006/main" xmlns:w14="http://schemas.microsoft.com/office/word/2010/wordml" xmlns:wpg="http://schemas.microsoft.com/office/word/2010/wordprocessingGroup" xmlns:wpi="http://schemas.microsoft.com/office/word/2010/wordprocessingInk" xmlns:wne="http://schemas.microsoft.com/office/word/2006/wordml" xmlns:wps="http://schemas.microsoft.com/office/word/2010/wordprocessingShape" mc:Ignorable="w14 wp14">
+<w:numbering xmlns:wpc="http://schemas.microsoft.com/office/word/2010/wordprocessingCanvas" xmlns:mo="http://schemas.microsoft.com/office/mac/office/2008/main" xmlns:mc="http://schemas.openxmlformats.org/markup-compatibility/2006" xmlns:mv="urn:schemas-microsoft-com:mac:vml" xmlns:o="urn:schemas-microsoft-com:office:office" xmlns:r="http://schemas.openxmlformats.org/officeDocument/2006/relationships" xmlns:m="http://schemas.openxmlformats.org/officeDocument/2006/math" xmlns:v="urn:schemas-microsoft-com:vml" xmlns:wp14="http://schemas.microsoft.com/office/word/2010/wordprocessingDrawing" xmlns:wp="http://schemas.openxmlformats.org/drawingml/2006/wordprocessingDrawing" xmlns:w10="urn:schemas-microsoft-com:office:word" xmlns:w="http://schemas.openxmlformats.org/wordprocessingml/2006/main" xmlns:w14="http://schemas.microsoft.com/office/word/2010/wordml" xmlns:wpg="http://schemas.microsoft.com/office/word/2010/wordprocessingGroup" xmlns:wpi="http://schemas.microsoft.com/office/word/2010/wordprocessingInk" xmlns:wne="http://schemas.microsoft.com/office/word/2006/wordml" xmlns:wps="http://schemas.microsoft.com/office/word/2010/wordprocessingShape" mc:Ignorable="w14 wp14">
   <w:abstractNum w:abstractNumId="0">
     <w:nsid w:val="4A2418D4"/>
     <w:multiLevelType w:val="hybridMultilevel"/>
@@ -2457,7 +2859,7 @@
         <w:ind w:left="2880" w:hanging="360"/>
       </w:pPr>
     </w:lvl>
-    <w:lvl w:ilvl="4" w:tplc="04090019" w:tentative="1">
+    <w:lvl w:ilvl="4" w:tplc="04090019">
       <w:start w:val="1"/>
       <w:numFmt w:val="lowerLetter"/>
       <w:lvlText w:val="%5."/>
@@ -2526,7 +2928,7 @@
       </w:pPr>
     </w:pPrDefault>
   </w:docDefaults>
-  <w:latentStyles w:defLockedState="0" w:defUIPriority="99" w:defSemiHidden="1" w:defUnhideWhenUsed="1" w:defQFormat="0" w:count="267">
+  <w:latentStyles w:defLockedState="0" w:defUIPriority="99" w:defSemiHidden="1" w:defUnhideWhenUsed="1" w:defQFormat="0" w:count="276">
     <w:lsdException w:name="Normal" w:semiHidden="0" w:uiPriority="0" w:unhideWhenUsed="0" w:qFormat="1"/>
     <w:lsdException w:name="heading 1" w:semiHidden="0" w:uiPriority="9" w:unhideWhenUsed="0" w:qFormat="1"/>
     <w:lsdException w:name="heading 2" w:uiPriority="9" w:qFormat="1"/>
@@ -2853,11 +3255,23 @@
       <w:u w:val="single"/>
     </w:rPr>
   </w:style>
+  <w:style w:type="character" w:styleId="FollowedHyperlink">
+    <w:name w:val="FollowedHyperlink"/>
+    <w:basedOn w:val="DefaultParagraphFont"/>
+    <w:uiPriority w:val="99"/>
+    <w:semiHidden/>
+    <w:unhideWhenUsed/>
+    <w:rsid w:val="00260314"/>
+    <w:rPr>
+      <w:color w:val="800080" w:themeColor="followedHyperlink"/>
+      <w:u w:val="single"/>
+    </w:rPr>
+  </w:style>
 </w:styles>
 </file>
 
 <file path=word/stylesWithEffects.xml><?xml version="1.0" encoding="utf-8"?>
-<w:styles xmlns:wpc="http://schemas.microsoft.com/office/word/2010/wordprocessingCanvas" xmlns:mc="http://schemas.openxmlformats.org/markup-compatibility/2006" xmlns:o="urn:schemas-microsoft-com:office:office" xmlns:r="http://schemas.openxmlformats.org/officeDocument/2006/relationships" xmlns:m="http://schemas.openxmlformats.org/officeDocument/2006/math" xmlns:v="urn:schemas-microsoft-com:vml" xmlns:wp14="http://schemas.microsoft.com/office/word/2010/wordprocessingDrawing" xmlns:wp="http://schemas.openxmlformats.org/drawingml/2006/wordprocessingDrawing" xmlns:w10="urn:schemas-microsoft-com:office:word" xmlns:w="http://schemas.openxmlformats.org/wordprocessingml/2006/main" xmlns:w14="http://schemas.microsoft.com/office/word/2010/wordml" xmlns:wpg="http://schemas.microsoft.com/office/word/2010/wordprocessingGroup" xmlns:wpi="http://schemas.microsoft.com/office/word/2010/wordprocessingInk" xmlns:wne="http://schemas.microsoft.com/office/word/2006/wordml" xmlns:wps="http://schemas.microsoft.com/office/word/2010/wordprocessingShape" mc:Ignorable="w14 wp14">
+<w:styles xmlns:wpc="http://schemas.microsoft.com/office/word/2010/wordprocessingCanvas" xmlns:mo="http://schemas.microsoft.com/office/mac/office/2008/main" xmlns:mc="http://schemas.openxmlformats.org/markup-compatibility/2006" xmlns:mv="urn:schemas-microsoft-com:mac:vml" xmlns:o="urn:schemas-microsoft-com:office:office" xmlns:r="http://schemas.openxmlformats.org/officeDocument/2006/relationships" xmlns:m="http://schemas.openxmlformats.org/officeDocument/2006/math" xmlns:v="urn:schemas-microsoft-com:vml" xmlns:wp14="http://schemas.microsoft.com/office/word/2010/wordprocessingDrawing" xmlns:wp="http://schemas.openxmlformats.org/drawingml/2006/wordprocessingDrawing" xmlns:w10="urn:schemas-microsoft-com:office:word" xmlns:w="http://schemas.openxmlformats.org/wordprocessingml/2006/main" xmlns:w14="http://schemas.microsoft.com/office/word/2010/wordml" xmlns:wpg="http://schemas.microsoft.com/office/word/2010/wordprocessingGroup" xmlns:wpi="http://schemas.microsoft.com/office/word/2010/wordprocessingInk" xmlns:wne="http://schemas.microsoft.com/office/word/2006/wordml" xmlns:wps="http://schemas.microsoft.com/office/word/2010/wordprocessingShape" mc:Ignorable="w14 wp14">
   <w:docDefaults>
     <w:rPrDefault>
       <w:rPr>
@@ -2873,7 +3287,7 @@
       </w:pPr>
     </w:pPrDefault>
   </w:docDefaults>
-  <w:latentStyles w:defLockedState="0" w:defUIPriority="99" w:defSemiHidden="1" w:defUnhideWhenUsed="1" w:defQFormat="0" w:count="267">
+  <w:latentStyles w:defLockedState="0" w:defUIPriority="99" w:defSemiHidden="1" w:defUnhideWhenUsed="1" w:defQFormat="0" w:count="276">
     <w:lsdException w:name="Normal" w:semiHidden="0" w:uiPriority="0" w:unhideWhenUsed="0" w:qFormat="1"/>
     <w:lsdException w:name="heading 1" w:semiHidden="0" w:uiPriority="9" w:unhideWhenUsed="0" w:qFormat="1"/>
     <w:lsdException w:name="heading 2" w:uiPriority="9" w:qFormat="1"/>
@@ -3200,6 +3614,18 @@
       <w:u w:val="single"/>
     </w:rPr>
   </w:style>
+  <w:style w:type="character" w:styleId="FollowedHyperlink">
+    <w:name w:val="FollowedHyperlink"/>
+    <w:basedOn w:val="DefaultParagraphFont"/>
+    <w:uiPriority w:val="99"/>
+    <w:semiHidden/>
+    <w:unhideWhenUsed/>
+    <w:rsid w:val="00260314"/>
+    <w:rPr>
+      <w:color w:val="800080" w:themeColor="followedHyperlink"/>
+      <w:u w:val="single"/>
+    </w:rPr>
+  </w:style>
 </w:styles>
 </file>
 
@@ -3491,7 +3917,7 @@
 </file>
 
 <file path=customXml/itemProps1.xml><?xml version="1.0" encoding="utf-8"?>
-<ds:datastoreItem xmlns:ds="http://schemas.openxmlformats.org/officeDocument/2006/customXml" ds:itemID="{A572F0A1-F1A6-4838-ABBC-F724F9D2BEF4}">
+<ds:datastoreItem xmlns:ds="http://schemas.openxmlformats.org/officeDocument/2006/customXml" ds:itemID="{E741A2F0-7A83-DA45-9D80-44026AFB050F}">
   <ds:schemaRefs>
     <ds:schemaRef ds:uri="http://schemas.openxmlformats.org/officeDocument/2006/bibliography"/>
   </ds:schemaRefs>

</xml_diff>